<commit_message>
actualización de documentos y backend login, registro
</commit_message>
<xml_diff>
--- a/Desarrollo/Edutec/Análisis/Arquitectura del Sistema.docx
+++ b/Desarrollo/Edutec/Análisis/Arquitectura del Sistema.docx
@@ -465,7 +465,25 @@
           <w:sz w:val="22"/>
           <w:szCs w:val="22"/>
         </w:rPr>
-        <w:t>Gonzales Orosco, Jhon Anderson 17200276</w:t>
+        <w:t xml:space="preserve">Gonzales Orosco, </w:t>
+      </w:r>
+      <w:proofErr w:type="spellStart"/>
+      <w:r>
+        <w:rPr>
+          <w:rFonts w:asciiTheme="minorHAnsi" w:hAnsiTheme="minorHAnsi" w:cstheme="minorHAnsi"/>
+          <w:sz w:val="22"/>
+          <w:szCs w:val="22"/>
+        </w:rPr>
+        <w:t>Jhon</w:t>
+      </w:r>
+      <w:proofErr w:type="spellEnd"/>
+      <w:r>
+        <w:rPr>
+          <w:rFonts w:asciiTheme="minorHAnsi" w:hAnsiTheme="minorHAnsi" w:cstheme="minorHAnsi"/>
+          <w:sz w:val="22"/>
+          <w:szCs w:val="22"/>
+        </w:rPr>
+        <w:t xml:space="preserve"> Anderson 17200276</w:t>
       </w:r>
     </w:p>
     <w:p>
@@ -515,7 +533,25 @@
           <w:sz w:val="22"/>
           <w:szCs w:val="22"/>
         </w:rPr>
-        <w:t>Campos Apaza, Leyla Gabriela 17200261</w:t>
+        <w:t xml:space="preserve">Campos Apaza, </w:t>
+      </w:r>
+      <w:proofErr w:type="spellStart"/>
+      <w:r>
+        <w:rPr>
+          <w:rFonts w:asciiTheme="minorHAnsi" w:hAnsiTheme="minorHAnsi" w:cstheme="minorHAnsi"/>
+          <w:sz w:val="22"/>
+          <w:szCs w:val="22"/>
+        </w:rPr>
+        <w:t>Leyla</w:t>
+      </w:r>
+      <w:proofErr w:type="spellEnd"/>
+      <w:r>
+        <w:rPr>
+          <w:rFonts w:asciiTheme="minorHAnsi" w:hAnsiTheme="minorHAnsi" w:cstheme="minorHAnsi"/>
+          <w:sz w:val="22"/>
+          <w:szCs w:val="22"/>
+        </w:rPr>
+        <w:t xml:space="preserve"> Gabriela 17200261</w:t>
       </w:r>
     </w:p>
     <w:p>
@@ -766,7 +802,15 @@
                 <w:sz w:val="22"/>
                 <w:szCs w:val="22"/>
               </w:rPr>
-              <w:t>13</w:t>
+              <w:t>0</w:t>
+            </w:r>
+            <w:r>
+              <w:rPr>
+                <w:rFonts w:asciiTheme="minorHAnsi" w:hAnsiTheme="minorHAnsi" w:cstheme="minorHAnsi"/>
+                <w:sz w:val="22"/>
+                <w:szCs w:val="22"/>
+              </w:rPr>
+              <w:t>3</w:t>
             </w:r>
             <w:r>
               <w:rPr>
@@ -1720,7 +1764,19 @@
             <w:rPr>
               <w:rFonts w:asciiTheme="minorHAnsi" w:hAnsiTheme="minorHAnsi" w:cstheme="minorHAnsi"/>
             </w:rPr>
-            <w:t xml:space="preserve">  Fecha: 04/11/2021</w:t>
+            <w:t xml:space="preserve">  Fecha: 0</w:t>
+          </w:r>
+          <w:r>
+            <w:rPr>
+              <w:rFonts w:asciiTheme="minorHAnsi" w:hAnsiTheme="minorHAnsi" w:cstheme="minorHAnsi"/>
+            </w:rPr>
+            <w:t>3</w:t>
+          </w:r>
+          <w:r>
+            <w:rPr>
+              <w:rFonts w:asciiTheme="minorHAnsi" w:hAnsiTheme="minorHAnsi" w:cstheme="minorHAnsi"/>
+            </w:rPr>
+            <w:t>/11/2021</w:t>
           </w:r>
         </w:p>
       </w:tc>

</xml_diff>